<commit_message>
Added some more morphologic operations. Showing bounding boxes and applying merges to connected boxes.
</commit_message>
<xml_diff>
--- a/project_02/Project guide by teacher.docx
+++ b/project_02/Project guide by teacher.docx
@@ -49,14 +49,7 @@
           <w:rFonts w:ascii="Courier New" w:hAnsi="Courier New" w:cs="Courier New"/>
           <w:lang w:val="pt-PT"/>
         </w:rPr>
-        <w:t>Estimação da imagem de fundo (sugest</w:t>
-      </w:r>
-      <w:r>
-        <w:rPr>
-          <w:rFonts w:ascii="Courier New" w:hAnsi="Courier New" w:cs="Courier New"/>
-          <w:lang w:val="pt-PT"/>
-        </w:rPr>
-        <w:t>ão: utilizar filtro de mediana</w:t>
+        <w:t>Estimação da imagem de fundo (sugestão: utilizar filtro de mediana</w:t>
       </w:r>
       <w:r>
         <w:rPr>
@@ -352,23 +345,99 @@
         </w:rPr>
         <w:t xml:space="preserve">Visualização dos resultados </w:t>
       </w:r>
+      <w:bookmarkStart w:id="0" w:name="_GoBack"/>
+      <w:bookmarkEnd w:id="0"/>
     </w:p>
     <w:p>
       <w:pPr>
-        <w:pStyle w:val="PargrafodaLista"/>
-        <w:numPr>
-          <w:ilvl w:val="0"/>
-          <w:numId w:val="1"/>
-        </w:numPr>
         <w:autoSpaceDE w:val="0"/>
         <w:autoSpaceDN w:val="0"/>
         <w:adjustRightInd w:val="0"/>
         <w:spacing w:after="0" w:line="240" w:lineRule="auto"/>
         <w:rPr>
           <w:rFonts w:ascii="Courier New" w:hAnsi="Courier New" w:cs="Courier New"/>
-          <w:lang w:val="pt-PT"/>
-        </w:rPr>
-      </w:pPr>
+        </w:rPr>
+      </w:pPr>
+      <w:proofErr w:type="gramStart"/>
+      <w:r>
+        <w:rPr>
+          <w:rFonts w:ascii="Courier New" w:hAnsi="Courier New" w:cs="Courier New"/>
+        </w:rPr>
+        <w:t>If(</w:t>
+      </w:r>
+      <w:proofErr w:type="gramEnd"/>
+      <w:r>
+        <w:rPr>
+          <w:rFonts w:ascii="Courier New" w:hAnsi="Courier New" w:cs="Courier New"/>
+        </w:rPr>
+        <w:t xml:space="preserve"> (area(a) in area(b) &gt; </w:t>
+      </w:r>
+      <w:r>
+        <w:rPr>
+          <w:rFonts w:ascii="Courier New" w:hAnsi="Courier New" w:cs="Courier New"/>
+        </w:rPr>
+        <w:t xml:space="preserve">threshold_1 * </w:t>
+      </w:r>
+      <w:r>
+        <w:rPr>
+          <w:rFonts w:ascii="Courier New" w:hAnsi="Courier New" w:cs="Courier New"/>
+        </w:rPr>
+        <w:t>area(</w:t>
+      </w:r>
+      <w:r>
+        <w:rPr>
+          <w:rFonts w:ascii="Courier New" w:hAnsi="Courier New" w:cs="Courier New"/>
+        </w:rPr>
+        <w:t>a)</w:t>
+      </w:r>
+      <w:r>
+        <w:rPr>
+          <w:rFonts w:ascii="Courier New" w:hAnsi="Courier New" w:cs="Courier New"/>
+        </w:rPr>
+        <w:t>) and area(</w:t>
+      </w:r>
+      <w:r>
+        <w:rPr>
+          <w:rFonts w:ascii="Courier New" w:hAnsi="Courier New" w:cs="Courier New"/>
+        </w:rPr>
+        <w:t>b</w:t>
+      </w:r>
+      <w:r>
+        <w:rPr>
+          <w:rFonts w:ascii="Courier New" w:hAnsi="Courier New" w:cs="Courier New"/>
+        </w:rPr>
+        <w:t>) in area(</w:t>
+      </w:r>
+      <w:r>
+        <w:rPr>
+          <w:rFonts w:ascii="Courier New" w:hAnsi="Courier New" w:cs="Courier New"/>
+        </w:rPr>
+        <w:t>a</w:t>
+      </w:r>
+      <w:r>
+        <w:rPr>
+          <w:rFonts w:ascii="Courier New" w:hAnsi="Courier New" w:cs="Courier New"/>
+        </w:rPr>
+        <w:t xml:space="preserve">) &gt; </w:t>
+      </w:r>
+      <w:r>
+        <w:rPr>
+          <w:rFonts w:ascii="Courier New" w:hAnsi="Courier New" w:cs="Courier New"/>
+        </w:rPr>
+        <w:t xml:space="preserve">threshold_2 * </w:t>
+      </w:r>
+      <w:r>
+        <w:rPr>
+          <w:rFonts w:ascii="Courier New" w:hAnsi="Courier New" w:cs="Courier New"/>
+        </w:rPr>
+        <w:t>area(</w:t>
+      </w:r>
+      <w:r>
+        <w:rPr>
+          <w:rFonts w:ascii="Courier New" w:hAnsi="Courier New" w:cs="Courier New"/>
+        </w:rPr>
+        <w:t>b)) then do pairing</w:t>
+      </w:r>
     </w:p>
     <w:p>
       <w:pPr>
@@ -380,104 +449,6 @@
           <w:rFonts w:ascii="Courier New" w:hAnsi="Courier New" w:cs="Courier New"/>
         </w:rPr>
       </w:pPr>
-      <w:proofErr w:type="gramStart"/>
-      <w:r>
-        <w:rPr>
-          <w:rFonts w:ascii="Courier New" w:hAnsi="Courier New" w:cs="Courier New"/>
-        </w:rPr>
-        <w:t>If(</w:t>
-      </w:r>
-      <w:proofErr w:type="gramEnd"/>
-      <w:r>
-        <w:rPr>
-          <w:rFonts w:ascii="Courier New" w:hAnsi="Courier New" w:cs="Courier New"/>
-        </w:rPr>
-        <w:t xml:space="preserve"> (area(a) in area(b) &gt; </w:t>
-      </w:r>
-      <w:r>
-        <w:rPr>
-          <w:rFonts w:ascii="Courier New" w:hAnsi="Courier New" w:cs="Courier New"/>
-        </w:rPr>
-        <w:t xml:space="preserve">threshold_1 * </w:t>
-      </w:r>
-      <w:r>
-        <w:rPr>
-          <w:rFonts w:ascii="Courier New" w:hAnsi="Courier New" w:cs="Courier New"/>
-        </w:rPr>
-        <w:t>area(</w:t>
-      </w:r>
-      <w:r>
-        <w:rPr>
-          <w:rFonts w:ascii="Courier New" w:hAnsi="Courier New" w:cs="Courier New"/>
-        </w:rPr>
-        <w:t>a)</w:t>
-      </w:r>
-      <w:r>
-        <w:rPr>
-          <w:rFonts w:ascii="Courier New" w:hAnsi="Courier New" w:cs="Courier New"/>
-        </w:rPr>
-        <w:t xml:space="preserve">) and </w:t>
-      </w:r>
-      <w:r>
-        <w:rPr>
-          <w:rFonts w:ascii="Courier New" w:hAnsi="Courier New" w:cs="Courier New"/>
-        </w:rPr>
-        <w:t>area(</w:t>
-      </w:r>
-      <w:r>
-        <w:rPr>
-          <w:rFonts w:ascii="Courier New" w:hAnsi="Courier New" w:cs="Courier New"/>
-        </w:rPr>
-        <w:t>b</w:t>
-      </w:r>
-      <w:r>
-        <w:rPr>
-          <w:rFonts w:ascii="Courier New" w:hAnsi="Courier New" w:cs="Courier New"/>
-        </w:rPr>
-        <w:t>) in area(</w:t>
-      </w:r>
-      <w:r>
-        <w:rPr>
-          <w:rFonts w:ascii="Courier New" w:hAnsi="Courier New" w:cs="Courier New"/>
-        </w:rPr>
-        <w:t>a</w:t>
-      </w:r>
-      <w:r>
-        <w:rPr>
-          <w:rFonts w:ascii="Courier New" w:hAnsi="Courier New" w:cs="Courier New"/>
-        </w:rPr>
-        <w:t xml:space="preserve">) &gt; </w:t>
-      </w:r>
-      <w:r>
-        <w:rPr>
-          <w:rFonts w:ascii="Courier New" w:hAnsi="Courier New" w:cs="Courier New"/>
-        </w:rPr>
-        <w:t>threshold</w:t>
-      </w:r>
-      <w:r>
-        <w:rPr>
-          <w:rFonts w:ascii="Courier New" w:hAnsi="Courier New" w:cs="Courier New"/>
-        </w:rPr>
-        <w:t>_2</w:t>
-      </w:r>
-      <w:r>
-        <w:rPr>
-          <w:rFonts w:ascii="Courier New" w:hAnsi="Courier New" w:cs="Courier New"/>
-        </w:rPr>
-        <w:t xml:space="preserve"> * </w:t>
-      </w:r>
-      <w:r>
-        <w:rPr>
-          <w:rFonts w:ascii="Courier New" w:hAnsi="Courier New" w:cs="Courier New"/>
-        </w:rPr>
-        <w:t>area(</w:t>
-      </w:r>
-      <w:r>
-        <w:rPr>
-          <w:rFonts w:ascii="Courier New" w:hAnsi="Courier New" w:cs="Courier New"/>
-        </w:rPr>
-        <w:t>b)) then do pairing</w:t>
-      </w:r>
     </w:p>
     <w:p>
       <w:pPr>
@@ -489,6 +460,12 @@
           <w:rFonts w:ascii="Courier New" w:hAnsi="Courier New" w:cs="Courier New"/>
         </w:rPr>
       </w:pPr>
+      <w:r>
+        <w:rPr>
+          <w:rFonts w:ascii="Courier New" w:hAnsi="Courier New" w:cs="Courier New"/>
+        </w:rPr>
+        <w:t xml:space="preserve">From one frame to another: </w:t>
+      </w:r>
     </w:p>
     <w:p>
       <w:pPr>
@@ -500,12 +477,6 @@
           <w:rFonts w:ascii="Courier New" w:hAnsi="Courier New" w:cs="Courier New"/>
         </w:rPr>
       </w:pPr>
-      <w:r>
-        <w:rPr>
-          <w:rFonts w:ascii="Courier New" w:hAnsi="Courier New" w:cs="Courier New"/>
-        </w:rPr>
-        <w:t xml:space="preserve">From one frame to another: </w:t>
-      </w:r>
     </w:p>
     <w:p>
       <w:pPr>
@@ -517,17 +488,6 @@
           <w:rFonts w:ascii="Courier New" w:hAnsi="Courier New" w:cs="Courier New"/>
         </w:rPr>
       </w:pPr>
-    </w:p>
-    <w:p>
-      <w:pPr>
-        <w:autoSpaceDE w:val="0"/>
-        <w:autoSpaceDN w:val="0"/>
-        <w:adjustRightInd w:val="0"/>
-        <w:spacing w:after="0" w:line="240" w:lineRule="auto"/>
-        <w:rPr>
-          <w:rFonts w:ascii="Courier New" w:hAnsi="Courier New" w:cs="Courier New"/>
-        </w:rPr>
-      </w:pPr>
       <w:proofErr w:type="gramStart"/>
       <w:r>
         <w:rPr>
@@ -601,8 +561,6 @@
         </w:rPr>
         <w:t xml:space="preserve">then is </w:t>
       </w:r>
-      <w:bookmarkStart w:id="0" w:name="_GoBack"/>
-      <w:bookmarkEnd w:id="0"/>
       <w:r>
         <w:rPr>
           <w:rFonts w:ascii="Courier New" w:hAnsi="Courier New" w:cs="Courier New"/>

</xml_diff>